<commit_message>
removed team mate name
</commit_message>
<xml_diff>
--- a/Team organisation document.docx
+++ b/Team organisation document.docx
@@ -225,27 +225,16 @@
           <w:szCs w:val="28"/>
           <w:lang w:val="en-AU"/>
         </w:rPr>
-        <w:t xml:space="preserve">   Sneha Chandana Reddy Kothakapu</w:t>
-      </w:r>
-    </w:p>
-    <w:p>
-      <w:pPr>
-        <w:jc w:val="left"/>
+        <w:t xml:space="preserve">   Sneha Chandana Redd</w:t>
+      </w:r>
+      <w:r>
         <w:rPr>
           <w:b/>
           <w:sz w:val="28"/>
           <w:szCs w:val="28"/>
           <w:lang w:val="en-AU"/>
         </w:rPr>
-      </w:pPr>
-      <w:r>
-        <w:rPr>
-          <w:b/>
-          <w:sz w:val="28"/>
-          <w:szCs w:val="28"/>
-          <w:lang w:val="en-AU"/>
-        </w:rPr>
-        <w:t xml:space="preserve">                              Wenluan Fei</w:t>
+        <w:t>y</w:t>
       </w:r>
     </w:p>
     <w:p>
@@ -2929,7 +2918,6 @@
           <w:id w:val="216946132"/>
           <w:citation/>
         </w:sdtPr>
-        <w:sdtEndPr/>
         <w:sdtContent>
           <w:r>
             <w:rPr>
@@ -3051,7 +3039,6 @@
           <w:id w:val="861172994"/>
           <w:citation/>
         </w:sdtPr>
-        <w:sdtEndPr/>
         <w:sdtContent>
           <w:r>
             <w:rPr>
@@ -3194,7 +3181,6 @@
           <w:id w:val="-1977372876"/>
           <w:citation/>
         </w:sdtPr>
-        <w:sdtEndPr/>
         <w:sdtContent>
           <w:r>
             <w:fldChar w:fldCharType="begin"/>
@@ -3337,7 +3323,6 @@
           <w:id w:val="-2010435315"/>
           <w:citation/>
         </w:sdtPr>
-        <w:sdtEndPr/>
         <w:sdtContent>
           <w:r>
             <w:fldChar w:fldCharType="begin"/>
@@ -3548,7 +3533,6 @@
           <w:id w:val="-1192676669"/>
           <w:citation/>
         </w:sdtPr>
-        <w:sdtEndPr/>
         <w:sdtContent>
           <w:r>
             <w:rPr>
@@ -3755,7 +3739,6 @@
           <w:id w:val="-982308777"/>
           <w:citation/>
         </w:sdtPr>
-        <w:sdtEndPr/>
         <w:sdtContent>
           <w:r>
             <w:rPr>
@@ -7229,7 +7212,6 @@
           <w:id w:val="-1964873998"/>
           <w:citation/>
         </w:sdtPr>
-        <w:sdtEndPr/>
         <w:sdtContent>
           <w:r>
             <w:rPr>
@@ -7385,7 +7367,6 @@
           <w:id w:val="231894053"/>
           <w:citation/>
         </w:sdtPr>
-        <w:sdtEndPr/>
         <w:sdtContent>
           <w:r>
             <w:rPr>
@@ -7615,7 +7596,6 @@
           <w:id w:val="590278670"/>
           <w:citation/>
         </w:sdtPr>
-        <w:sdtEndPr/>
         <w:sdtContent>
           <w:r>
             <w:fldChar w:fldCharType="begin"/>
@@ -7700,7 +7680,6 @@
           <w:id w:val="1349758200"/>
           <w:citation/>
         </w:sdtPr>
-        <w:sdtEndPr/>
         <w:sdtContent>
           <w:r>
             <w:fldChar w:fldCharType="begin"/>
@@ -8346,7 +8325,6 @@
           <w:id w:val="1930701515"/>
           <w:citation/>
         </w:sdtPr>
-        <w:sdtEndPr/>
         <w:sdtContent>
           <w:r>
             <w:fldChar w:fldCharType="begin"/>
@@ -9301,7 +9279,6 @@
           <w:id w:val="-472068090"/>
           <w:citation/>
         </w:sdtPr>
-        <w:sdtEndPr/>
         <w:sdtContent>
           <w:r>
             <w:rPr>
@@ -11065,7 +11042,6 @@
           <w:id w:val="-1166776555"/>
           <w:citation/>
         </w:sdtPr>
-        <w:sdtEndPr/>
         <w:sdtContent>
           <w:r>
             <w:rPr>
@@ -11132,7 +11108,6 @@
           <w:id w:val="-410620097"/>
           <w:citation/>
         </w:sdtPr>
-        <w:sdtEndPr/>
         <w:sdtContent>
           <w:r>
             <w:rPr>
@@ -11424,7 +11399,6 @@
           <w:id w:val="462540470"/>
           <w:citation/>
         </w:sdtPr>
-        <w:sdtEndPr/>
         <w:sdtContent>
           <w:r>
             <w:fldChar w:fldCharType="begin"/>
@@ -11506,7 +11480,6 @@
           <w:id w:val="-1032571234"/>
           <w:citation/>
         </w:sdtPr>
-        <w:sdtEndPr/>
         <w:sdtContent>
           <w:r>
             <w:fldChar w:fldCharType="begin"/>
@@ -12802,7 +12775,6 @@
                 <w:id w:val="-1792898023"/>
                 <w:citation/>
               </w:sdtPr>
-              <w:sdtEndPr/>
               <w:sdtContent>
                 <w:r>
                   <w:rPr>
@@ -13211,7 +13183,6 @@
                 <w:id w:val="-1769069539"/>
                 <w:citation/>
               </w:sdtPr>
-              <w:sdtEndPr/>
               <w:sdtContent>
                 <w:r>
                   <w:rPr>
@@ -13429,7 +13400,6 @@
                 <w:id w:val="-666253037"/>
                 <w:citation/>
               </w:sdtPr>
-              <w:sdtEndPr/>
               <w:sdtContent>
                 <w:r>
                   <w:rPr>
@@ -13571,7 +13541,6 @@
           <w:id w:val="-639577085"/>
           <w:citation/>
         </w:sdtPr>
-        <w:sdtEndPr/>
         <w:sdtContent>
           <w:r>
             <w:rPr>
@@ -13725,7 +13694,6 @@
           <w:id w:val="-902750061"/>
           <w:citation/>
         </w:sdtPr>
-        <w:sdtEndPr/>
         <w:sdtContent>
           <w:r>
             <w:rPr>
@@ -13785,7 +13753,6 @@
           <w:docPartUnique/>
         </w:docPartObj>
       </w:sdtPr>
-      <w:sdtEndPr/>
       <w:sdtContent>
         <w:p>
           <w:pPr>
@@ -13805,7 +13772,6 @@
             <w:id w:val="-573587230"/>
             <w:bibliography/>
           </w:sdtPr>
-          <w:sdtEndPr/>
           <w:sdtContent>
             <w:p>
               <w:pPr>
@@ -14587,7 +14553,7 @@
             <v:path o:extrusionok="f" gradientshapeok="t" o:connecttype="rect"/>
             <o:lock v:ext="edit" aspectratio="t"/>
           </v:shapetype>
-          <v:shape id="_x0000_i1025" type="#_x0000_t75" alt="Microsoft Office Signature Line..." style="width:124.25pt;height:61.85pt;mso-width-percent:0;mso-height-percent:0;mso-width-percent:0;mso-height-percent:0">
+          <v:shape id="_x0000_i1025" type="#_x0000_t75" alt="Microsoft Office Signature Line..." style="width:124pt;height:62pt;mso-width-percent:0;mso-height-percent:0;mso-width-percent:0;mso-height-percent:0">
             <v:imagedata r:id="rId17" o:title=""/>
             <o:lock v:ext="edit" ungrouping="t" rotation="t" cropping="t" verticies="t" text="t" grouping="t"/>
             <o:signatureline v:ext="edit" id="{8A8217FA-CF4D-478E-AE2F-534B7EC10CD7}" provid="{00000000-0000-0000-0000-000000000000}" issignatureline="t"/>
@@ -14800,7 +14766,7 @@
           <w:lang w:val="en-AU"/>
         </w:rPr>
         <w:pict w14:anchorId="78EEEAB5">
-          <v:shape id="_x0000_i1026" type="#_x0000_t75" alt="Microsoft Office Signature Line..." style="width:124.25pt;height:61.85pt;mso-width-percent:0;mso-height-percent:0;mso-width-percent:0;mso-height-percent:0">
+          <v:shape id="_x0000_i1026" type="#_x0000_t75" alt="Microsoft Office Signature Line..." style="width:124pt;height:62pt;mso-width-percent:0;mso-height-percent:0;mso-width-percent:0;mso-height-percent:0">
             <v:imagedata r:id="rId17" o:title=""/>
             <o:lock v:ext="edit" ungrouping="t" rotation="t" cropping="t" verticies="t" text="t" grouping="t"/>
             <o:signatureline v:ext="edit" id="{9BA25421-DBFA-4E16-97A7-7C6CF5AB7F9A}" provid="{00000000-0000-0000-0000-000000000000}" issignatureline="t"/>
@@ -14909,7 +14875,7 @@
           <w:lang w:val="en-AU"/>
         </w:rPr>
         <w:pict w14:anchorId="1C69368F">
-          <v:shape id="_x0000_i1027" type="#_x0000_t75" alt="Microsoft Office Signature Line..." style="width:124.25pt;height:61.85pt;mso-width-percent:0;mso-height-percent:0;mso-width-percent:0;mso-height-percent:0">
+          <v:shape id="_x0000_i1027" type="#_x0000_t75" alt="Microsoft Office Signature Line..." style="width:124pt;height:62pt;mso-width-percent:0;mso-height-percent:0;mso-width-percent:0;mso-height-percent:0">
             <v:imagedata r:id="rId17" o:title=""/>
             <o:lock v:ext="edit" ungrouping="t" rotation="t" cropping="t" verticies="t" text="t" grouping="t"/>
             <o:signatureline v:ext="edit" id="{CD1DC2C9-67D8-4E53-9F10-4947F42B5F5D}" provid="{00000000-0000-0000-0000-000000000000}" issignatureline="t"/>
@@ -15030,7 +14996,7 @@
           <w:lang w:val="en-AU"/>
         </w:rPr>
         <w:pict w14:anchorId="242A65EC">
-          <v:shape id="_x0000_i1028" type="#_x0000_t75" alt="Microsoft Office Signature Line..." style="width:124.25pt;height:61.85pt;mso-width-percent:0;mso-height-percent:0;mso-width-percent:0;mso-height-percent:0">
+          <v:shape id="_x0000_i1028" type="#_x0000_t75" alt="Microsoft Office Signature Line..." style="width:124pt;height:62pt;mso-width-percent:0;mso-height-percent:0;mso-width-percent:0;mso-height-percent:0">
             <v:imagedata r:id="rId17" o:title=""/>
             <o:lock v:ext="edit" ungrouping="t" rotation="t" cropping="t" verticies="t" text="t" grouping="t"/>
             <o:signatureline v:ext="edit" id="{700B083F-B36A-4BEE-A744-A5B04C683C98}" provid="{00000000-0000-0000-0000-000000000000}" issignatureline="t"/>
@@ -24375,7 +24341,7 @@
   <inkml:trace contextRef="#ctx0" brushRef="#br0">649 965 5224 0 0,'-2'-4'0'0'0,"3"-2"66"0"0,-1 6-51 0 0,0-1 1 0 0,1 1-1 0 0,-1 0 0 0 0,0-1 1 0 0,0 1-1 0 0,0 0 0 0 0,0-1 1 0 0,0 1-1 0 0,0 0 0 0 0,0-1 1 0 0,0 1-1 0 0,0-1 0 0 0,0 1 1 0 0,0 0-1 0 0,0-1 0 0 0,0 1 1 0 0,0 0-1 0 0,0-1 0 0 0,0 1 1 0 0,0-1-1 0 0,0 1 0 0 0,-1 0 1 0 0,1-1-1 0 0,0 1 0 0 0,0 0 0 0 0,0 0 1 0 0,-1-1-1 0 0,1 1 0 0 0,-1-3 62 0 0,0 0-1 0 0,0 0 0 0 0,1 1 0 0 0,-1-1 0 0 0,1 0 0 0 0,0 0 0 0 0,0 0 0 0 0,0 0 0 0 0,0 1 1 0 0,0-1-1 0 0,1-4 0 0 0,11-34 204 0 0,14-18 101 0 0,60-99 0 0 0,-50 97-270 0 0,110-235 193 0 0,-130 262-271 0 0,8-15 42 0 0,-14 30-18 0 0,0-2 0 0 0,-1 1 0 0 0,6-25 0 0 0,-7 22 23 0 0,-6 17-27 0 0,0 1 0 0 0,0-1 0 0 0,0 0 0 0 0,-1 0-1 0 0,1-8 1 0 0,-2 14-43 0 0,0-1-1 0 0,0 0 1 0 0,-1 1 0 0 0,1-1-1 0 0,0 0 1 0 0,-1 1-1 0 0,1-1 1 0 0,0 1-1 0 0,-1-1 1 0 0,1 1-1 0 0,0-1 1 0 0,-1 0-1 0 0,1 1 1 0 0,-1 0-1 0 0,1-1 1 0 0,-1 1-1 0 0,0-1 1 0 0,1 1-1 0 0,-1 0 1 0 0,1-1-1 0 0,-1 1 1 0 0,0 0 0 0 0,1-1-1 0 0,-1 1 1 0 0,1 0-1 0 0,-1 0 1 0 0,0 0-1 0 0,0 0 1 0 0,1 0-1 0 0,-1 0 1 0 0,0 0-1 0 0,1 0 1 0 0,-1 0-1 0 0,0 0 1 0 0,1 0-1 0 0,-1 0 1 0 0,0 0-1 0 0,1 0 1 0 0,-2 1-1 0 0,-27 7 92 0 0,-44 25 99 0 0,-112 71 0 0 0,114-52-66 0 0,-93 85 1 0 0,100-80-67 0 0,34-30-8 0 0,2 0 1 0 0,-43 54-1 0 0,56-60-15 0 0,1 0 1 0 0,1 0 0 0 0,0 1-1 0 0,2 1 1 0 0,-12 31 0 0 0,21-47-32 0 0,0 0 0 0 0,1 0 1 0 0,-1 0-1 0 0,1 0 1 0 0,0 0-1 0 0,1 0 0 0 0,0 0 1 0 0,0 0-1 0 0,1 0 1 0 0,-1 0-1 0 0,2 0 1 0 0,-1-1-1 0 0,1 1 0 0 0,4 11 1 0 0,-4-13-6 0 0,0-1 0 0 0,1 1 1 0 0,0 0-1 0 0,0-1 1 0 0,0 0-1 0 0,0 1 0 0 0,1-1 1 0 0,-1-1-1 0 0,1 1 1 0 0,0 0-1 0 0,1-1 0 0 0,-1 0 1 0 0,0 0-1 0 0,1 0 1 0 0,0-1-1 0 0,-1 1 0 0 0,1-1 1 0 0,0 0-1 0 0,9 2 1 0 0,12 1 9 0 0,1 0 1 0 0,0-2 0 0 0,48 0 0 0 0,84-12 27 0 0,-129 6-40 0 0,37-2 1 0 0,108-7 21 0 0,-134 11-26 0 0,0 2 1 0 0,52 9 0 0 0,-56-4 8 0 0,-1 2-1 0 0,59 22 1 0 0,-79-24-1 0 0,0 1-1 0 0,0 0 0 0 0,-1 2 1 0 0,0 0-1 0 0,0 0 1 0 0,-1 2-1 0 0,23 21 1 0 0,-32-27-4 0 0,0 0 1 0 0,0 1 0 0 0,-1 0-1 0 0,0 0 1 0 0,0 0-1 0 0,0 0 1 0 0,-1 1 0 0 0,0-1-1 0 0,0 1 1 0 0,-1 0 0 0 0,0 0-1 0 0,0 0 1 0 0,-1 0 0 0 0,0 0-1 0 0,0 0 1 0 0,0 1 0 0 0,-1-1-1 0 0,0 0 1 0 0,-1 9-1 0 0,-1-4 11 0 0,-1 0-1 0 0,0 0 0 0 0,-1 0 0 0 0,0 0 1 0 0,-1-1-1 0 0,0 1 0 0 0,-1-1 1 0 0,0-1-1 0 0,-1 1 0 0 0,-12 14 0 0 0,-7 5 26 0 0,-1 0 1 0 0,-2-3-1 0 0,-1 0 0 0 0,-1-2 0 0 0,-1-1 0 0 0,-1-1 0 0 0,-44 22 1 0 0,-262 104 253 0 0,334-147-292 0 0,-43 16 94 0 0,-2-1 0 0 0,0-3 0 0 0,-82 12 0 0 0,107-23-29 0 0,0 0 1 0 0,1-2-1 0 0,-1-1 0 0 0,0-2 0 0 0,1 0 0 0 0,-1-1 0 0 0,1-1 0 0 0,0-2 0 0 0,-41-14 1 0 0,58 17-39 0 0,1 0-1 0 0,-1 0 1 0 0,1-1 0 0 0,-1 0 0 0 0,1 0 0 0 0,1 0 0 0 0,-1-1 0 0 0,0 0 0 0 0,1 0 0 0 0,0-1 0 0 0,0 1-1 0 0,1-1 1 0 0,0 0 0 0 0,0 0 0 0 0,0-1 0 0 0,1 1 0 0 0,-1-1 0 0 0,-3-12 0 0 0,4 8 6 0 0,1 0 0 0 0,0 1 1 0 0,1-1-1 0 0,0 0 0 0 0,1 0 1 0 0,0 0-1 0 0,0 0 0 0 0,1 0 0 0 0,1 0 1 0 0,0 0-1 0 0,0 0 0 0 0,5-10 1 0 0,2-3 11 0 0,1 1 1 0 0,1-1 0 0 0,1 2-1 0 0,1 0 1 0 0,1 0 0 0 0,0 2-1 0 0,2-1 1 0 0,1 2-1 0 0,21-20 1 0 0,11-5 48 0 0,2 3 0 0 0,76-49 1 0 0,-65 52-28 0 0,2 3 0 0 0,1 3 0 0 0,86-30 0 0 0,-141 58-69 0 0,0 1 0 0 0,0 0 0 0 0,1 0 0 0 0,-1 1 0 0 0,0 1 0 0 0,1 0 0 0 0,-1 0 0 0 0,1 1 0 0 0,-1 0 0 0 0,1 1 0 0 0,-1 0 0 0 0,1 1 0 0 0,-1 0 0 0 0,0 0 0 0 0,1 1 0 0 0,-1 1 0 0 0,-1 0 0 0 0,1 0 0 0 0,-1 1 0 0 0,1 0 1 0 0,-1 0-1 0 0,-1 1 0 0 0,1 0 0 0 0,-1 1 0 0 0,0 0 0 0 0,0 0 0 0 0,7 11 0 0 0,-3 1-2 0 0,-1 0 0 0 0,0 0 0 0 0,-2 2 0 0 0,0-1 0 0 0,-2 1 0 0 0,9 35 0 0 0,16 43-3 0 0,-16-55-27 0 0,-15-44 28 0 0,-1 1 0 0 0,0-1 0 0 0,1 0-1 0 0,-1 0 1 0 0,0 1 0 0 0,1-1 0 0 0,-1 0 0 0 0,1 0 0 0 0,-1 0 0 0 0,0 0 0 0 0,1 1 0 0 0,-1-1 0 0 0,1 0 0 0 0,-1 0 0 0 0,0 0-1 0 0,1 0 1 0 0,-1 0 0 0 0,1 0 0 0 0,-1 0 0 0 0,1 0 0 0 0,-1 0 0 0 0,0 0 0 0 0,1 0 0 0 0,-1-1 0 0 0,1 1 0 0 0,-1 0-1 0 0,0 0 1 0 0,1 0 0 0 0,-1 0 0 0 0,0-1 0 0 0,1 1 0 0 0,-1 0 0 0 0,0 0 0 0 0,1-1 0 0 0,15-8-13 0 0,-3-1 3 0 0,-1-2 0 0 0,0 1 0 0 0,0-2 0 0 0,-1 1 0 0 0,-1-2 0 0 0,0 1 0 0 0,8-17 0 0 0,32-40-12 0 0,-34 52 22 0 0,13-17-1 0 0,1 1 0 0 0,36-30 1 0 0,-60 60 2 0 0,0-1 0 0 0,1 1 1 0 0,-1 1-1 0 0,1-1 0 0 0,-1 1 1 0 0,1 0-1 0 0,0 0 0 0 0,13-2 1 0 0,-16 4-2 0 0,0 0 1 0 0,1 0 0 0 0,-1 1-1 0 0,1 0 1 0 0,-1-1 0 0 0,0 2-1 0 0,1-1 1 0 0,-1 1 0 0 0,1-1 0 0 0,-1 1-1 0 0,0 0 1 0 0,1 1 0 0 0,-1-1-1 0 0,0 1 1 0 0,0 0 0 0 0,5 2 0 0 0,38 23 15 0 0,-46-27-16 0 0,0 1 0 0 0,0-1 0 0 0,0 1 0 0 0,0-1 0 0 0,0 1 0 0 0,0 0 0 0 0,-1-1 0 0 0,1 1 0 0 0,0 0 0 0 0,0-1 0 0 0,-1 1 0 0 0,1 0 0 0 0,0 0 0 0 0,-1 0 0 0 0,1 0 0 0 0,-1 0 0 0 0,1 0 0 0 0,-1 0 0 0 0,1 0 0 0 0,-1 0 0 0 0,1 1 0 0 0,2 5 0 0 0,0-3-1 0 0,0 0 0 0 0,1 0 1 0 0,0 0-1 0 0,0-1 1 0 0,0 1-1 0 0,0-1 0 0 0,1-1 1 0 0,-1 1-1 0 0,1 0 0 0 0,0-1 1 0 0,0 0-1 0 0,0 0 1 0 0,7 1-1 0 0,-5-1-1 0 0,1-1 0 0 0,-1 0 0 0 0,1-1 0 0 0,-1 0 0 0 0,1 0 0 0 0,-1-1 0 0 0,1 0-1 0 0,10-3 1 0 0,7-3-3 0 0,0-2-1 0 0,-1-1 0 0 0,0-1 0 0 0,27-17 1 0 0,-46 25 5 0 0,151-70-19 0 0,-144 67 18 0 0,-1 1-1 0 0,0-2 1 0 0,-1 0 0 0 0,0 0-1 0 0,0 0 1 0 0,0-1-1 0 0,-1-1 1 0 0,-1 0 0 0 0,1 0-1 0 0,9-14 1 0 0,-8 9 2 0 0,-1-1-1 0 0,0 0 1 0 0,-1 0-1 0 0,0-1 1 0 0,-2 0 0 0 0,10-32-1 0 0,-10 18 14 0 0,-1 1 0 0 0,-2-1-1 0 0,0-38 1 0 0,-9-91 83 0 0,5 140-85 0 0,0-3 5 0 0,-2 1-1 0 0,0-1 0 0 0,-2 1 0 0 0,0-1 1 0 0,-14-32-1 0 0,15 43-10 0 0,-1 2 0 0 0,0-1-1 0 0,0 0 1 0 0,-1 1 0 0 0,0 0 0 0 0,0 0 0 0 0,-1 1-1 0 0,-1 0 1 0 0,1 0 0 0 0,-1 1 0 0 0,-1-1-1 0 0,1 2 1 0 0,-13-8 0 0 0,-7 1 9 0 0,17 11-6 0 0,1 6 4 0 0,5 0-12 0 0,0 0 0 0 0,0 1 0 0 0,0-1-1 0 0,0 1 1 0 0,1 0 0 0 0,0 0 0 0 0,0 1 0 0 0,1-1-1 0 0,-1 1 1 0 0,1 0 0 0 0,0 0 0 0 0,1 0 0 0 0,-1 0 0 0 0,1 0-1 0 0,1 1 1 0 0,-2 6 0 0 0,-2 15 3 0 0,2-1-1 0 0,0 44 1 0 0,2-41-3 0 0,14 397 6 0 0,-12-413-6 0 0,4 60-1 0 0,4 0 0 0 0,3-1 0 0 0,42 141 0 0 0,2-51 0 0 0,24 77 0 0 0,-59-165 0 0 0,15 96 0 0 0,-29-114 2 0 0,-5-36 1 0 0,0-1-1 0 0,1 0 1 0 0,1 0 0 0 0,13 37 0 0 0,-16-56 0 0 0,0 0 1 0 0,-1 0 0 0 0,1 0 0 0 0,-1 0-1 0 0,1 0 1 0 0,-1 0 0 0 0,1 0 0 0 0,-1 0-1 0 0,0 0 1 0 0,1 0 0 0 0,-1 0 0 0 0,0 0-1 0 0,0 0 1 0 0,0 0 0 0 0,0 1 0 0 0,0-1 0 0 0,0 0-1 0 0,0 0 1 0 0,0 0 0 0 0,-1 0 0 0 0,1 0-1 0 0,0 0 1 0 0,0 0 0 0 0,-1 0 0 0 0,1 0-1 0 0,-1 0 1 0 0,1 0 0 0 0,-1 0 0 0 0,1 0-1 0 0,-1 0 1 0 0,0 0 0 0 0,0 0 0 0 0,0 0 0 0 0,-5-5 52 0 0,-16-27-22 0 0,9 11-4 0 0</inkml:trace>
   <inkml:trace contextRef="#ctx0" brushRef="#br0" timeOffset="516.24">52 2122 6520 0 0,'-18'12'-8'0'0,"10"-7"10"0"0,2-2 60 0 0,5-2 9 0 0,0-1 0 0 0,0 1 1 0 0,0-1-1 0 0,0 1 0 0 0,0-1 1 0 0,0 0-1 0 0,0 0 0 0 0,0 1 0 0 0,-1-1 1 0 0,1 0-1 0 0,0 0 0 0 0,0 0 1 0 0,-2 0-1 0 0,3 0-38 0 0,0-1 1 0 0,0 1-1 0 0,0 0 1 0 0,0 0-1 0 0,0 0 0 0 0,0 0 1 0 0,0 0-1 0 0,1 0 1 0 0,-1 0-1 0 0,0 0 1 0 0,0-1-1 0 0,0 1 0 0 0,0 0 1 0 0,0 0-1 0 0,0 0 1 0 0,0 0-1 0 0,0 0 1 0 0,0 0-1 0 0,0 0 1 0 0,0-1-1 0 0,0 1 0 0 0,0 0 1 0 0,0 0-1 0 0,0 0 1 0 0,0 0-1 0 0,-1 0 1 0 0,1 0-1 0 0,0 0 0 0 0,0 0 1 0 0,0-1-1 0 0,0 1 1 0 0,0 0-1 0 0,0 0 1 0 0,0 0-1 0 0,0 0 0 0 0,0 0 1 0 0,0 0-1 0 0,0 0 1 0 0,0 0-1 0 0,-1 0 1 0 0,1 0-1 0 0,0 0 1 0 0,0 0-1 0 0,0-1 0 0 0,0 1 1 0 0,0 0-1 0 0,0 0 1 0 0,0 0-1 0 0,0 0 1 0 0,-1 0-1 0 0,1 0 0 0 0,0 0 1 0 0,0 0-1 0 0,0 0 1 0 0,0 0-1 0 0,0 0 1 0 0,0 0-1 0 0,33-15 109 0 0,-1-1-1 0 0,47-32 1 0 0,-13 8-110 0 0,104-56 9 0 0,125-74-51 0 0,264-142 7 0 0,11 20 54 0 0,566-229 838 0 0,-720 328 227 0 0,-279 126-553 0 0,-100 50-376 0 0,-13 7 118 0 0,0-1-1 0 0,-1-1 0 0 0,-1-2 1 0 0,31-22-1 0 0,-53 36-272 0 0,0-1 0 0 0,1 1 0 0 0,-1 0-1 0 0,1-1 1 0 0,-1 1 0 0 0,0 0 0 0 0,1-1 0 0 0,-1 1-1 0 0,0-1 1 0 0,1 1 0 0 0,-1-1 0 0 0,0 1 0 0 0,0-1-1 0 0,1 1 1 0 0,-1-1 0 0 0,0 1 0 0 0,0-1 0 0 0,0 1-1 0 0,0-1 1 0 0,0 1 0 0 0,0-1 0 0 0,0 1 0 0 0,0-1 0 0 0,0 1-1 0 0,0-1 1 0 0,0 0 0 0 0,0 0-7 0 0,0 1 1 0 0,-1 0-1 0 0,1-1 0 0 0,0 1 1 0 0,-1 0-1 0 0,1 0 1 0 0,0-1-1 0 0,-1 1 0 0 0,1 0 1 0 0,0 0-1 0 0,-1 0 0 0 0,1 0 1 0 0,0-1-1 0 0,-1 1 0 0 0,1 0 1 0 0,-1 0-1 0 0,1 0 1 0 0,0 0-1 0 0,-1 0 0 0 0,1 0 1 0 0,-1 0-1 0 0,1 0 0 0 0,0 0 1 0 0,-1 0-1 0 0,1 0 1 0 0,-1 0-1 0 0,1 0 0 0 0,0 1 1 0 0,-1-1-1 0 0,1 0 0 0 0,-1 0 1 0 0,1 0-1 0 0,-1 1 1 0 0,-26 12 207 0 0,1 1 0 0 0,0 2 0 0 0,1 0 1 0 0,0 2-1 0 0,-24 23 0 0 0,-32 21 71 0 0,53-43-224 0 0</inkml:trace>
   <inkml:trace contextRef="#ctx0" brushRef="#br0" timeOffset="861.81">2753 1068 7136 0 0,'0'4'0'0'0,"0"-2"172"0"0,0 0 1 0 0,0 0-1 0 0,1 0 0 0 0,-1 0 1 0 0,1 1-1 0 0,-1-1 1 0 0,1 0-1 0 0,0 0 0 0 0,0 0 1 0 0,0-1-1 0 0,0 1 1 0 0,0 0-1 0 0,0 0 1 0 0,1 0-1 0 0,-1-1 0 0 0,1 1 1 0 0,-1-1-1 0 0,1 1 1 0 0,2 1-1 0 0,4 5 84 0 0,-5-6-176 0 0</inkml:trace>
-  <inkml:trace contextRef="#ctx0" brushRef="#br0" timeOffset="1215.12">3319 687 10952 0 0,'0'0'0'0'0,"-4"4"72"0"0,3-4 688 0 0,9 4-376 0 0,6 8-168 0 0</inkml:trace>
+  <inkml:trace contextRef="#ctx0" brushRef="#br0" timeOffset="1215.11">3319 687 10952 0 0,'0'0'0'0'0,"-4"4"72"0"0,3-4 688 0 0,9 4-376 0 0,6 8-168 0 0</inkml:trace>
 </inkml:ink>
 </file>
 
@@ -25064,21 +25030,6 @@
 </file>
 
 <file path=customXml/item2.xml><?xml version="1.0" encoding="utf-8"?>
-<?mso-contentType ?>
-<FormTemplates xmlns="http://schemas.microsoft.com/sharepoint/v3/contenttype/forms">
-  <Display>DocumentLibraryForm</Display>
-  <Edit>DocumentLibraryForm</Edit>
-  <New>DocumentLibraryForm</New>
-</FormTemplates>
-</file>
-
-<file path=customXml/item3.xml><?xml version="1.0" encoding="utf-8"?>
-<p:properties xmlns:p="http://schemas.microsoft.com/office/2006/metadata/properties" xmlns:xsi="http://www.w3.org/2001/XMLSchema-instance" xmlns:pc="http://schemas.microsoft.com/office/infopath/2007/PartnerControls">
-  <documentManagement/>
-</p:properties>
-</file>
-
-<file path=customXml/item4.xml><?xml version="1.0" encoding="utf-8"?>
 <ct:contentTypeSchema xmlns:ct="http://schemas.microsoft.com/office/2006/metadata/contentType" xmlns:ma="http://schemas.microsoft.com/office/2006/metadata/properties/metaAttributes" ct:_="" ma:_="" ma:contentTypeName="Document" ma:contentTypeID="0x010100B9D1DA3FC0883943BFF8B287ECBC40CF" ma:contentTypeVersion="2" ma:contentTypeDescription="Create a new document." ma:contentTypeScope="" ma:versionID="e6b96524ffd5e06a7a2bc18e667b85e0">
   <xsd:schema xmlns:xsd="http://www.w3.org/2001/XMLSchema" xmlns:xs="http://www.w3.org/2001/XMLSchema" xmlns:p="http://schemas.microsoft.com/office/2006/metadata/properties" xmlns:ns2="16b12ef0-e22a-44ea-a2b1-791ce0630eb6" targetNamespace="http://schemas.microsoft.com/office/2006/metadata/properties" ma:root="true" ma:fieldsID="387ac2eeb0dd951b2e53c20d341f2ee0" ns2:_="">
     <xsd:import namespace="16b12ef0-e22a-44ea-a2b1-791ce0630eb6"/>
@@ -25210,6 +25161,21 @@
 </ct:contentTypeSchema>
 </file>
 
+<file path=customXml/item3.xml><?xml version="1.0" encoding="utf-8"?>
+<p:properties xmlns:p="http://schemas.microsoft.com/office/2006/metadata/properties" xmlns:xsi="http://www.w3.org/2001/XMLSchema-instance" xmlns:pc="http://schemas.microsoft.com/office/infopath/2007/PartnerControls">
+  <documentManagement/>
+</p:properties>
+</file>
+
+<file path=customXml/item4.xml><?xml version="1.0" encoding="utf-8"?>
+<?mso-contentType ?>
+<FormTemplates xmlns="http://schemas.microsoft.com/sharepoint/v3/contenttype/forms">
+  <Display>DocumentLibraryForm</Display>
+  <Edit>DocumentLibraryForm</Edit>
+  <New>DocumentLibraryForm</New>
+</FormTemplates>
+</file>
+
 <file path=customXml/itemProps1.xml><?xml version="1.0" encoding="utf-8"?>
 <ds:datastoreItem xmlns:ds="http://schemas.openxmlformats.org/officeDocument/2006/customXml" ds:itemID="{5E16EA81-8E34-4457-8485-C5D9B6A751C2}">
   <ds:schemaRefs>
@@ -25219,23 +25185,6 @@
 </file>
 
 <file path=customXml/itemProps2.xml><?xml version="1.0" encoding="utf-8"?>
-<ds:datastoreItem xmlns:ds="http://schemas.openxmlformats.org/officeDocument/2006/customXml" ds:itemID="{E22D02B1-8DCE-4165-A3C6-EC3573B6A2AC}">
-  <ds:schemaRefs>
-    <ds:schemaRef ds:uri="http://schemas.microsoft.com/sharepoint/v3/contenttype/forms"/>
-  </ds:schemaRefs>
-</ds:datastoreItem>
-</file>
-
-<file path=customXml/itemProps3.xml><?xml version="1.0" encoding="utf-8"?>
-<ds:datastoreItem xmlns:ds="http://schemas.openxmlformats.org/officeDocument/2006/customXml" ds:itemID="{D81BE5A4-3EBD-4850-BF2B-B9E720C0A18C}">
-  <ds:schemaRefs>
-    <ds:schemaRef ds:uri="http://schemas.microsoft.com/office/2006/metadata/properties"/>
-    <ds:schemaRef ds:uri="http://schemas.microsoft.com/office/infopath/2007/PartnerControls"/>
-  </ds:schemaRefs>
-</ds:datastoreItem>
-</file>
-
-<file path=customXml/itemProps4.xml><?xml version="1.0" encoding="utf-8"?>
 <ds:datastoreItem xmlns:ds="http://schemas.openxmlformats.org/officeDocument/2006/customXml" ds:itemID="{6C32B573-48DA-4CA6-84E6-B2BB31FC8401}">
   <ds:schemaRefs>
     <ds:schemaRef ds:uri="http://schemas.microsoft.com/office/2006/metadata/contentType"/>
@@ -25253,6 +25202,23 @@
 </ds:datastoreItem>
 </file>
 
+<file path=customXml/itemProps3.xml><?xml version="1.0" encoding="utf-8"?>
+<ds:datastoreItem xmlns:ds="http://schemas.openxmlformats.org/officeDocument/2006/customXml" ds:itemID="{D81BE5A4-3EBD-4850-BF2B-B9E720C0A18C}">
+  <ds:schemaRefs>
+    <ds:schemaRef ds:uri="http://schemas.microsoft.com/office/2006/metadata/properties"/>
+    <ds:schemaRef ds:uri="http://schemas.microsoft.com/office/infopath/2007/PartnerControls"/>
+  </ds:schemaRefs>
+</ds:datastoreItem>
+</file>
+
+<file path=customXml/itemProps4.xml><?xml version="1.0" encoding="utf-8"?>
+<ds:datastoreItem xmlns:ds="http://schemas.openxmlformats.org/officeDocument/2006/customXml" ds:itemID="{E22D02B1-8DCE-4165-A3C6-EC3573B6A2AC}">
+  <ds:schemaRefs>
+    <ds:schemaRef ds:uri="http://schemas.microsoft.com/sharepoint/v3/contenttype/forms"/>
+  </ds:schemaRefs>
+</ds:datastoreItem>
+</file>
+
 <file path=docMetadata/LabelInfo.xml><?xml version="1.0" encoding="utf-8"?>
 <clbl:labelList xmlns:clbl="http://schemas.microsoft.com/office/2020/mipLabelMetadata">
   <clbl:label id="{c9f92db8-2851-4df9-9d12-fab52f5b1415}" enabled="1" method="Standard" siteId="{5a7cc8ab-a4dc-4f9b-bf60-66714049ad62}" removed="0"/>

</xml_diff>